<commit_message>
update resume move pdf to docs directory
</commit_message>
<xml_diff>
--- a/docs/MichaelBronshteynResume_2019.docx
+++ b/docs/MichaelBronshteynResume_2019.docx
@@ -1414,7 +1414,27 @@
           <w:sz w:val="19"/>
           <w:szCs w:val="19"/>
         </w:rPr>
-        <w:t>Refactoring existing monolithic application into Spring Cloud Microservices.</w:t>
+        <w:t>Refactoring existing monolithic application into Spring Cloud Microservices</w:t>
+      </w:r>
+      <w:r>
+        <w:rPr>
+          <w:rFonts w:ascii="Arial" w:hAnsi="Arial"/>
+          <w:bCs/>
+          <w:sz w:val="19"/>
+          <w:szCs w:val="19"/>
+        </w:rPr>
+        <w:t xml:space="preserve"> processing records asynchronously</w:t>
+      </w:r>
+      <w:bookmarkStart w:id="0" w:name="_GoBack"/>
+      <w:bookmarkEnd w:id="0"/>
+      <w:r>
+        <w:rPr>
+          <w:rFonts w:ascii="Arial" w:hAnsi="Arial"/>
+          <w:bCs/>
+          <w:sz w:val="19"/>
+          <w:szCs w:val="19"/>
+        </w:rPr>
+        <w:t xml:space="preserve"> via Kafka.</w:t>
       </w:r>
     </w:p>
     <w:p>
@@ -1745,8 +1765,6 @@
         </w:rPr>
         <w:t>, AWS EC2.</w:t>
       </w:r>
-      <w:bookmarkStart w:id="0" w:name="_GoBack"/>
-      <w:bookmarkEnd w:id="0"/>
     </w:p>
     <w:p>
       <w:pPr>
@@ -11261,7 +11279,7 @@
 </file>
 
 <file path=customXml/itemProps1.xml><?xml version="1.0" encoding="utf-8"?>
-<ds:datastoreItem xmlns:ds="http://schemas.openxmlformats.org/officeDocument/2006/customXml" ds:itemID="{9C3E38B5-DF47-3C48-87F4-23BFF686472C}">
+<ds:datastoreItem xmlns:ds="http://schemas.openxmlformats.org/officeDocument/2006/customXml" ds:itemID="{9FCB7FF2-DFC7-6849-BD82-38E18082AAC6}">
   <ds:schemaRefs>
     <ds:schemaRef ds:uri="http://schemas.openxmlformats.org/officeDocument/2006/bibliography"/>
   </ds:schemaRefs>

</xml_diff>

<commit_message>
update with AWS Cert
</commit_message>
<xml_diff>
--- a/docs/MichaelBronshteynResume_2019.docx
+++ b/docs/MichaelBronshteynResume_2019.docx
@@ -99,7 +99,7 @@
           <w:tab w:val="left" w:pos="810"/>
           <w:tab w:val="left" w:pos="2160"/>
         </w:tabs>
-        <w:ind w:firstLine="180"/>
+        <w:ind w:left="2160" w:hanging="1980"/>
         <w:rPr>
           <w:rFonts w:ascii="Arial" w:hAnsi="Arial"/>
           <w:sz w:val="19"/>
@@ -127,14 +127,43 @@
       <w:r>
         <w:rPr>
           <w:rFonts w:ascii="Arial" w:hAnsi="Arial"/>
-          <w:sz w:val="19"/>
-          <w:szCs w:val="19"/>
-        </w:rPr>
-        <w:t xml:space="preserve">Challenging position </w:t>
-      </w:r>
-      <w:r>
-        <w:rPr>
-          <w:rFonts w:ascii="Arial" w:hAnsi="Arial"/>
+          <w:bCs/>
+          <w:sz w:val="19"/>
+          <w:szCs w:val="19"/>
+        </w:rPr>
+        <w:t>Hands-on AWS Certified Software Engineer with complete Software Development Life-Cycle experience.</w:t>
+      </w:r>
+      <w:r>
+        <w:rPr>
+          <w:rFonts w:ascii="Arial" w:hAnsi="Arial"/>
+          <w:bCs/>
+          <w:sz w:val="19"/>
+          <w:szCs w:val="19"/>
+        </w:rPr>
+        <w:t xml:space="preserve"> I am interested in</w:t>
+      </w:r>
+      <w:r>
+        <w:rPr>
+          <w:rFonts w:ascii="Arial" w:hAnsi="Arial"/>
+          <w:bCs/>
+          <w:sz w:val="19"/>
+          <w:szCs w:val="19"/>
+        </w:rPr>
+        <w:t xml:space="preserve"> a c</w:t>
+      </w:r>
+      <w:r>
+        <w:rPr>
+          <w:rFonts w:ascii="Arial" w:hAnsi="Arial"/>
+          <w:bCs/>
+          <w:sz w:val="19"/>
+          <w:szCs w:val="19"/>
+        </w:rPr>
+        <w:t xml:space="preserve">hallenging position </w:t>
+      </w:r>
+      <w:r>
+        <w:rPr>
+          <w:rFonts w:ascii="Arial" w:hAnsi="Arial"/>
+          <w:bCs/>
           <w:sz w:val="19"/>
           <w:szCs w:val="19"/>
         </w:rPr>
@@ -143,6 +172,7 @@
       <w:r>
         <w:rPr>
           <w:rFonts w:ascii="Arial" w:hAnsi="Arial"/>
+          <w:bCs/>
           <w:sz w:val="19"/>
           <w:szCs w:val="19"/>
         </w:rPr>
@@ -151,10 +181,19 @@
       <w:r>
         <w:rPr>
           <w:rFonts w:ascii="Arial" w:hAnsi="Arial"/>
-          <w:sz w:val="19"/>
-          <w:szCs w:val="19"/>
-        </w:rPr>
-        <w:t xml:space="preserve">Staff/Principle Engineer.  </w:t>
+          <w:bCs/>
+          <w:sz w:val="19"/>
+          <w:szCs w:val="19"/>
+        </w:rPr>
+        <w:t>Staff/Principle Engineer</w:t>
+      </w:r>
+      <w:r>
+        <w:rPr>
+          <w:rFonts w:ascii="Arial" w:hAnsi="Arial"/>
+          <w:sz w:val="19"/>
+          <w:szCs w:val="19"/>
+        </w:rPr>
+        <w:t xml:space="preserve">.  </w:t>
       </w:r>
     </w:p>
     <w:p>
@@ -549,13 +588,6 @@
           <w:szCs w:val="19"/>
         </w:rPr>
         <w:tab/>
-      </w:r>
-      <w:r>
-        <w:rPr>
-          <w:rFonts w:ascii="Arial" w:hAnsi="Arial"/>
-          <w:sz w:val="19"/>
-          <w:szCs w:val="19"/>
-        </w:rPr>
         <w:t>Node.js, Express.js, ReactJS</w:t>
       </w:r>
     </w:p>
@@ -928,8 +960,6 @@
           <w:szCs w:val="19"/>
         </w:rPr>
       </w:pPr>
-      <w:bookmarkStart w:id="0" w:name="_GoBack"/>
-      <w:bookmarkEnd w:id="0"/>
     </w:p>
     <w:p>
       <w:pPr>
@@ -2796,7 +2826,6 @@
           <w:sz w:val="19"/>
           <w:szCs w:val="19"/>
         </w:rPr>
-        <w:lastRenderedPageBreak/>
         <w:tab/>
         <w:t xml:space="preserve"> </w:t>
       </w:r>
@@ -2821,6 +2850,7 @@
         <w:ind w:left="270" w:hanging="540"/>
         <w:rPr>
           <w:rFonts w:ascii="Arial" w:hAnsi="Arial"/>
+          <w:b/>
           <w:sz w:val="19"/>
           <w:szCs w:val="19"/>
         </w:rPr>
@@ -2841,6 +2871,50 @@
           <w:sz w:val="19"/>
           <w:szCs w:val="19"/>
         </w:rPr>
+        <w:tab/>
+      </w:r>
+    </w:p>
+    <w:p>
+      <w:pPr>
+        <w:rPr>
+          <w:rFonts w:ascii="Arial" w:hAnsi="Arial"/>
+          <w:b/>
+          <w:sz w:val="19"/>
+          <w:szCs w:val="19"/>
+        </w:rPr>
+      </w:pPr>
+      <w:r>
+        <w:rPr>
+          <w:rFonts w:ascii="Arial" w:hAnsi="Arial"/>
+          <w:b/>
+          <w:sz w:val="19"/>
+          <w:szCs w:val="19"/>
+        </w:rPr>
+        <w:br w:type="page"/>
+      </w:r>
+    </w:p>
+    <w:p>
+      <w:pPr>
+        <w:tabs>
+          <w:tab w:val="left" w:pos="180"/>
+          <w:tab w:val="left" w:pos="630"/>
+          <w:tab w:val="left" w:pos="810"/>
+          <w:tab w:val="left" w:pos="2880"/>
+        </w:tabs>
+        <w:ind w:left="270" w:hanging="540"/>
+        <w:rPr>
+          <w:rFonts w:ascii="Arial" w:hAnsi="Arial"/>
+          <w:sz w:val="19"/>
+          <w:szCs w:val="19"/>
+        </w:rPr>
+      </w:pPr>
+      <w:r>
+        <w:rPr>
+          <w:rFonts w:ascii="Arial" w:hAnsi="Arial"/>
+          <w:sz w:val="19"/>
+          <w:szCs w:val="19"/>
+        </w:rPr>
+        <w:lastRenderedPageBreak/>
         <w:tab/>
       </w:r>
       <w:r>
@@ -5533,6 +5607,7 @@
         <w:ind w:left="630" w:hanging="90"/>
         <w:rPr>
           <w:rFonts w:ascii="Arial" w:hAnsi="Arial"/>
+          <w:b/>
           <w:sz w:val="19"/>
           <w:szCs w:val="19"/>
         </w:rPr>
@@ -5546,6 +5621,17 @@
         </w:rPr>
         <w:tab/>
       </w:r>
+    </w:p>
+    <w:p>
+      <w:pPr>
+        <w:ind w:firstLine="630"/>
+        <w:rPr>
+          <w:rFonts w:ascii="Arial" w:hAnsi="Arial"/>
+          <w:b/>
+          <w:sz w:val="19"/>
+          <w:szCs w:val="19"/>
+        </w:rPr>
+      </w:pPr>
       <w:r>
         <w:rPr>
           <w:rFonts w:ascii="Arial" w:hAnsi="Arial"/>
@@ -5734,6 +5820,23 @@
     </w:p>
     <w:p>
       <w:pPr>
+        <w:rPr>
+          <w:rFonts w:ascii="Arial" w:hAnsi="Arial"/>
+          <w:sz w:val="19"/>
+          <w:szCs w:val="19"/>
+        </w:rPr>
+      </w:pPr>
+      <w:r>
+        <w:rPr>
+          <w:rFonts w:ascii="Arial" w:hAnsi="Arial"/>
+          <w:sz w:val="19"/>
+          <w:szCs w:val="19"/>
+        </w:rPr>
+        <w:br w:type="page"/>
+      </w:r>
+    </w:p>
+    <w:p>
+      <w:pPr>
         <w:tabs>
           <w:tab w:val="left" w:pos="2880"/>
         </w:tabs>
@@ -5751,6 +5854,7 @@
           <w:sz w:val="19"/>
           <w:szCs w:val="19"/>
         </w:rPr>
+        <w:lastRenderedPageBreak/>
         <w:t>Nov 2003 - May 2005</w:t>
       </w:r>
       <w:r>
@@ -6168,7 +6272,7 @@
         </w:rPr>
         <w:tab/>
       </w:r>
-      <w:bookmarkStart w:id="1" w:name="_Hlk521853611"/>
+      <w:bookmarkStart w:id="0" w:name="_Hlk521853611"/>
       <w:r>
         <w:rPr>
           <w:rFonts w:ascii="Arial" w:hAnsi="Arial"/>
@@ -6328,8 +6432,18 @@
           <w:szCs w:val="19"/>
         </w:rPr>
         <w:tab/>
-        <w:t>Working towards AWS Developer Certification.</w:t>
-      </w:r>
+      </w:r>
+      <w:hyperlink r:id="rId9" w:history="1">
+        <w:r>
+          <w:rPr>
+            <w:rStyle w:val="Hyperlink"/>
+            <w:rFonts w:ascii="Arial" w:hAnsi="Arial"/>
+            <w:sz w:val="19"/>
+            <w:szCs w:val="19"/>
+          </w:rPr>
+          <w:t>AWS Certified Developer - Associate</w:t>
+        </w:r>
+      </w:hyperlink>
     </w:p>
     <w:p>
       <w:pPr>
@@ -6370,7 +6484,7 @@
                     </pic:cNvPicPr>
                   </pic:nvPicPr>
                   <pic:blipFill>
-                    <a:blip r:embed="rId9">
+                    <a:blip r:embed="rId10">
                       <a:extLst>
                         <a:ext uri="{28A0092B-C50C-407E-A947-70E740481C1C}">
                           <a14:useLocalDpi xmlns:a14="http://schemas.microsoft.com/office/drawing/2010/main" val="0"/>
@@ -6604,14 +6718,6 @@
         </w:rPr>
         <w:t>, Gradle</w:t>
       </w:r>
-      <w:r>
-        <w:rPr>
-          <w:rFonts w:ascii="Arial" w:hAnsi="Arial"/>
-          <w:sz w:val="19"/>
-          <w:szCs w:val="19"/>
-        </w:rPr>
-        <w:t>, AWS Developer Training</w:t>
-      </w:r>
     </w:p>
     <w:p>
       <w:pPr>
@@ -6661,25 +6767,24 @@
     </w:p>
     <w:p>
       <w:pPr>
-        <w:ind w:left="720"/>
-        <w:rPr>
-          <w:rFonts w:ascii="Arial" w:hAnsi="Arial"/>
-          <w:sz w:val="19"/>
-          <w:szCs w:val="19"/>
-        </w:rPr>
-      </w:pPr>
-    </w:p>
-    <w:p>
-      <w:pPr>
-        <w:ind w:hanging="720"/>
-        <w:rPr>
-          <w:rFonts w:ascii="Arial" w:hAnsi="Arial"/>
-          <w:sz w:val="19"/>
-          <w:szCs w:val="19"/>
-        </w:rPr>
-      </w:pPr>
-    </w:p>
-    <w:bookmarkEnd w:id="1"/>
+        <w:pStyle w:val="Heading2"/>
+        <w:numPr>
+          <w:ilvl w:val="0"/>
+          <w:numId w:val="0"/>
+        </w:numPr>
+        <w:tabs>
+          <w:tab w:val="left" w:pos="270"/>
+        </w:tabs>
+        <w:rPr>
+          <w:rFonts w:ascii="Arial" w:hAnsi="Arial"/>
+          <w:sz w:val="19"/>
+          <w:szCs w:val="19"/>
+        </w:rPr>
+      </w:pPr>
+      <w:bookmarkStart w:id="1" w:name="_GoBack"/>
+      <w:bookmarkEnd w:id="0"/>
+      <w:bookmarkEnd w:id="1"/>
+    </w:p>
     <w:p>
       <w:pPr>
         <w:pStyle w:val="Heading2"/>
@@ -6690,21 +6795,6 @@
         <w:ind w:left="576" w:hanging="306"/>
         <w:rPr>
           <w:rFonts w:ascii="Arial" w:hAnsi="Arial"/>
-          <w:sz w:val="19"/>
-          <w:szCs w:val="19"/>
-        </w:rPr>
-      </w:pPr>
-    </w:p>
-    <w:p>
-      <w:pPr>
-        <w:pStyle w:val="Heading2"/>
-        <w:tabs>
-          <w:tab w:val="clear" w:pos="576"/>
-          <w:tab w:val="left" w:pos="270"/>
-        </w:tabs>
-        <w:ind w:left="576" w:hanging="306"/>
-        <w:rPr>
-          <w:rFonts w:ascii="Arial" w:hAnsi="Arial"/>
           <w:b w:val="0"/>
           <w:sz w:val="19"/>
           <w:szCs w:val="19"/>
@@ -6754,12 +6844,9 @@
       </w:pPr>
     </w:p>
     <w:sectPr>
-      <w:headerReference w:type="even" r:id="rId10"/>
-      <w:headerReference w:type="default" r:id="rId11"/>
-      <w:footerReference w:type="even" r:id="rId12"/>
-      <w:footerReference w:type="default" r:id="rId13"/>
-      <w:headerReference w:type="first" r:id="rId14"/>
-      <w:footerReference w:type="first" r:id="rId15"/>
+      <w:headerReference w:type="even" r:id="rId11"/>
+      <w:headerReference w:type="default" r:id="rId12"/>
+      <w:headerReference w:type="first" r:id="rId13"/>
       <w:footnotePr>
         <w:pos w:val="beneathText"/>
       </w:footnotePr>
@@ -6790,36 +6877,6 @@
     </w:p>
   </w:endnote>
 </w:endnotes>
-</file>
-
-<file path=word/footer1.xml><?xml version="1.0" encoding="utf-8"?>
-<w:ftr xmlns:wpc="http://schemas.microsoft.com/office/word/2010/wordprocessingCanvas" xmlns:cx="http://schemas.microsoft.com/office/drawing/2014/chartex" xmlns:cx1="http://schemas.microsoft.com/office/drawing/2015/9/8/chartex" xmlns:cx2="http://schemas.microsoft.com/office/drawing/2015/10/21/chartex" xmlns:cx3="http://schemas.microsoft.com/office/drawing/2016/5/9/chartex" xmlns:cx4="http://schemas.microsoft.com/office/drawing/2016/5/10/chartex" xmlns:cx5="http://schemas.microsoft.com/office/drawing/2016/5/11/chartex" xmlns:cx6="http://schemas.microsoft.com/office/drawing/2016/5/12/chartex" xmlns:cx7="http://schemas.microsoft.com/office/drawing/2016/5/13/chartex" xmlns:cx8="http://schemas.microsoft.com/office/drawing/2016/5/14/chartex" xmlns:mc="http://schemas.openxmlformats.org/markup-compatibility/2006" xmlns:aink="http://schemas.microsoft.com/office/drawing/2016/ink" xmlns:am3d="http://schemas.microsoft.com/office/drawing/2017/model3d" xmlns:o="urn:schemas-microsoft-com:office:office" xmlns:r="http://schemas.openxmlformats.org/officeDocument/2006/relationships" xmlns:m="http://schemas.openxmlformats.org/officeDocument/2006/math" xmlns:v="urn:schemas-microsoft-com:vml" xmlns:wp14="http://schemas.microsoft.com/office/word/2010/wordprocessingDrawing" xmlns:wp="http://schemas.openxmlformats.org/drawingml/2006/wordprocessingDrawing" xmlns:w10="urn:schemas-microsoft-com:office:word" xmlns:w="http://schemas.openxmlformats.org/wordprocessingml/2006/main" xmlns:w14="http://schemas.microsoft.com/office/word/2010/wordml" xmlns:w15="http://schemas.microsoft.com/office/word/2012/wordml" xmlns:w16cid="http://schemas.microsoft.com/office/word/2016/wordml/cid" xmlns:w16se="http://schemas.microsoft.com/office/word/2015/wordml/symex" xmlns:wpg="http://schemas.microsoft.com/office/word/2010/wordprocessingGroup" xmlns:wpi="http://schemas.microsoft.com/office/word/2010/wordprocessingInk" xmlns:wne="http://schemas.microsoft.com/office/word/2006/wordml" xmlns:wps="http://schemas.microsoft.com/office/word/2010/wordprocessingShape" mc:Ignorable="w14 w15 w16se w16cid wp14">
-  <w:p>
-    <w:pPr>
-      <w:pStyle w:val="Footer"/>
-    </w:pPr>
-  </w:p>
-</w:ftr>
-</file>
-
-<file path=word/footer2.xml><?xml version="1.0" encoding="utf-8"?>
-<w:ftr xmlns:wpc="http://schemas.microsoft.com/office/word/2010/wordprocessingCanvas" xmlns:cx="http://schemas.microsoft.com/office/drawing/2014/chartex" xmlns:cx1="http://schemas.microsoft.com/office/drawing/2015/9/8/chartex" xmlns:cx2="http://schemas.microsoft.com/office/drawing/2015/10/21/chartex" xmlns:cx3="http://schemas.microsoft.com/office/drawing/2016/5/9/chartex" xmlns:cx4="http://schemas.microsoft.com/office/drawing/2016/5/10/chartex" xmlns:cx5="http://schemas.microsoft.com/office/drawing/2016/5/11/chartex" xmlns:cx6="http://schemas.microsoft.com/office/drawing/2016/5/12/chartex" xmlns:cx7="http://schemas.microsoft.com/office/drawing/2016/5/13/chartex" xmlns:cx8="http://schemas.microsoft.com/office/drawing/2016/5/14/chartex" xmlns:mc="http://schemas.openxmlformats.org/markup-compatibility/2006" xmlns:aink="http://schemas.microsoft.com/office/drawing/2016/ink" xmlns:am3d="http://schemas.microsoft.com/office/drawing/2017/model3d" xmlns:o="urn:schemas-microsoft-com:office:office" xmlns:r="http://schemas.openxmlformats.org/officeDocument/2006/relationships" xmlns:m="http://schemas.openxmlformats.org/officeDocument/2006/math" xmlns:v="urn:schemas-microsoft-com:vml" xmlns:wp14="http://schemas.microsoft.com/office/word/2010/wordprocessingDrawing" xmlns:wp="http://schemas.openxmlformats.org/drawingml/2006/wordprocessingDrawing" xmlns:w10="urn:schemas-microsoft-com:office:word" xmlns:w="http://schemas.openxmlformats.org/wordprocessingml/2006/main" xmlns:w14="http://schemas.microsoft.com/office/word/2010/wordml" xmlns:w15="http://schemas.microsoft.com/office/word/2012/wordml" xmlns:w16cid="http://schemas.microsoft.com/office/word/2016/wordml/cid" xmlns:w16se="http://schemas.microsoft.com/office/word/2015/wordml/symex" xmlns:wpg="http://schemas.microsoft.com/office/word/2010/wordprocessingGroup" xmlns:wpi="http://schemas.microsoft.com/office/word/2010/wordprocessingInk" xmlns:wne="http://schemas.microsoft.com/office/word/2006/wordml" xmlns:wps="http://schemas.microsoft.com/office/word/2010/wordprocessingShape" mc:Ignorable="w14 w15 w16se w16cid wp14">
-  <w:p>
-    <w:pPr>
-      <w:pStyle w:val="Footer"/>
-    </w:pPr>
-  </w:p>
-</w:ftr>
-</file>
-
-<file path=word/footer3.xml><?xml version="1.0" encoding="utf-8"?>
-<w:ftr xmlns:wpc="http://schemas.microsoft.com/office/word/2010/wordprocessingCanvas" xmlns:cx="http://schemas.microsoft.com/office/drawing/2014/chartex" xmlns:cx1="http://schemas.microsoft.com/office/drawing/2015/9/8/chartex" xmlns:cx2="http://schemas.microsoft.com/office/drawing/2015/10/21/chartex" xmlns:cx3="http://schemas.microsoft.com/office/drawing/2016/5/9/chartex" xmlns:cx4="http://schemas.microsoft.com/office/drawing/2016/5/10/chartex" xmlns:cx5="http://schemas.microsoft.com/office/drawing/2016/5/11/chartex" xmlns:cx6="http://schemas.microsoft.com/office/drawing/2016/5/12/chartex" xmlns:cx7="http://schemas.microsoft.com/office/drawing/2016/5/13/chartex" xmlns:cx8="http://schemas.microsoft.com/office/drawing/2016/5/14/chartex" xmlns:mc="http://schemas.openxmlformats.org/markup-compatibility/2006" xmlns:aink="http://schemas.microsoft.com/office/drawing/2016/ink" xmlns:am3d="http://schemas.microsoft.com/office/drawing/2017/model3d" xmlns:o="urn:schemas-microsoft-com:office:office" xmlns:r="http://schemas.openxmlformats.org/officeDocument/2006/relationships" xmlns:m="http://schemas.openxmlformats.org/officeDocument/2006/math" xmlns:v="urn:schemas-microsoft-com:vml" xmlns:wp14="http://schemas.microsoft.com/office/word/2010/wordprocessingDrawing" xmlns:wp="http://schemas.openxmlformats.org/drawingml/2006/wordprocessingDrawing" xmlns:w10="urn:schemas-microsoft-com:office:word" xmlns:w="http://schemas.openxmlformats.org/wordprocessingml/2006/main" xmlns:w14="http://schemas.microsoft.com/office/word/2010/wordml" xmlns:w15="http://schemas.microsoft.com/office/word/2012/wordml" xmlns:w16cid="http://schemas.microsoft.com/office/word/2016/wordml/cid" xmlns:w16se="http://schemas.microsoft.com/office/word/2015/wordml/symex" xmlns:wpg="http://schemas.microsoft.com/office/word/2010/wordprocessingGroup" xmlns:wpi="http://schemas.microsoft.com/office/word/2010/wordprocessingInk" xmlns:wne="http://schemas.microsoft.com/office/word/2006/wordml" xmlns:wps="http://schemas.microsoft.com/office/word/2010/wordprocessingShape" mc:Ignorable="w14 w15 w16se w16cid wp14">
-  <w:p>
-    <w:pPr>
-      <w:pStyle w:val="Footer"/>
-    </w:pPr>
-  </w:p>
-</w:ftr>
 </file>
 
 <file path=word/footnotes.xml><?xml version="1.0" encoding="utf-8"?>
@@ -6940,6 +6997,10 @@
   <w:p>
     <w:pPr>
       <w:ind w:left="2160" w:firstLine="720"/>
+      <w:rPr>
+        <w:color w:val="0000FF"/>
+        <w:u w:val="single"/>
+      </w:rPr>
     </w:pPr>
     <w:r>
       <w:rPr>
@@ -6970,11 +7031,6 @@
         <w:t>https://github.com/mbronshteyn</w:t>
       </w:r>
     </w:hyperlink>
-  </w:p>
-  <w:p>
-    <w:pPr>
-      <w:ind w:firstLine="720"/>
-    </w:pPr>
   </w:p>
   <w:p>
     <w:pPr>
@@ -10445,6 +10501,7 @@
   <w:style w:type="character" w:default="1" w:styleId="DefaultParagraphFont">
     <w:name w:val="Default Paragraph Font"/>
     <w:uiPriority w:val="1"/>
+    <w:semiHidden/>
     <w:unhideWhenUsed/>
   </w:style>
   <w:style w:type="table" w:default="1" w:styleId="TableNormal">
@@ -11613,7 +11670,7 @@
 </file>
 
 <file path=customXml/itemProps1.xml><?xml version="1.0" encoding="utf-8"?>
-<ds:datastoreItem xmlns:ds="http://schemas.openxmlformats.org/officeDocument/2006/customXml" ds:itemID="{8587672C-30F4-E345-80BD-55A079A4EDB0}">
+<ds:datastoreItem xmlns:ds="http://schemas.openxmlformats.org/officeDocument/2006/customXml" ds:itemID="{26A63FCD-F9E9-4449-A0B0-98A37B4FA2A1}">
   <ds:schemaRefs>
     <ds:schemaRef ds:uri="http://schemas.openxmlformats.org/officeDocument/2006/bibliography"/>
   </ds:schemaRefs>

</xml_diff>